<commit_message>
update from master (#5)
* Commit documentation

* Added CalculateMaxT_Class_Diagram.xml

* Update CalculateMaxT_Class_Diagram.xml

* Added CalculateMaxT_Class_Diagram.png

* Update CalculateMaxT_Class_Diagram.xml

* Added CalculateMaxT_Class_Diagram.png

* Documentation (#4)

* Added First storyboard

* Class diagram added

A class diagram of Calculate MaxT system

* Storyboards complete

Created storyboards in Pencil, Pages saved as .png and added to solution
document. Documentation task for this week finished.

* Outer shell of gui complete
</commit_message>
<xml_diff>
--- a/BIT693_TMA4_Documentation_4206960_S1.docx
+++ b/BIT693_TMA4_Documentation_4206960_S1.docx
@@ -394,30 +394,863 @@
         <w:pStyle w:val="ListParagraph"/>
       </w:pPr>
     </w:p>
-    <w:p>
+    <w:p/>
+    <w:p>
+      <w:pPr>
+        <w:pStyle w:val="Heading1"/>
+      </w:pPr>
+      <w:r>
+        <w:t>Class Diagram</w:t>
+      </w:r>
+    </w:p>
+    <w:p/>
+    <w:p>
+      <w:r>
+        <w:rPr>
+          <w:noProof/>
+        </w:rPr>
+        <w:drawing>
+          <wp:inline distT="0" distB="0" distL="0" distR="0">
+            <wp:extent cx="5943600" cy="3131820"/>
+            <wp:effectExtent l="0" t="0" r="0" b="0"/>
+            <wp:docPr id="2" name="Picture 2"/>
+            <wp:cNvGraphicFramePr>
+              <a:graphicFrameLocks xmlns:a="http://schemas.openxmlformats.org/drawingml/2006/main" noChangeAspect="1"/>
+            </wp:cNvGraphicFramePr>
+            <a:graphic xmlns:a="http://schemas.openxmlformats.org/drawingml/2006/main">
+              <a:graphicData uri="http://schemas.openxmlformats.org/drawingml/2006/picture">
+                <pic:pic xmlns:pic="http://schemas.openxmlformats.org/drawingml/2006/picture">
+                  <pic:nvPicPr>
+                    <pic:cNvPr id="2" name="CalculateMaxT_Class_Diagram.png"/>
+                    <pic:cNvPicPr/>
+                  </pic:nvPicPr>
+                  <pic:blipFill>
+                    <a:blip r:embed="rId7">
+                      <a:extLst>
+                        <a:ext uri="{28A0092B-C50C-407E-A947-70E740481C1C}">
+                          <a14:useLocalDpi xmlns:a14="http://schemas.microsoft.com/office/drawing/2010/main" val="0"/>
+                        </a:ext>
+                      </a:extLst>
+                    </a:blip>
+                    <a:stretch>
+                      <a:fillRect/>
+                    </a:stretch>
+                  </pic:blipFill>
+                  <pic:spPr>
+                    <a:xfrm>
+                      <a:off x="0" y="0"/>
+                      <a:ext cx="5943600" cy="3131820"/>
+                    </a:xfrm>
+                    <a:prstGeom prst="rect">
+                      <a:avLst/>
+                    </a:prstGeom>
+                  </pic:spPr>
+                </pic:pic>
+              </a:graphicData>
+            </a:graphic>
+          </wp:inline>
+        </w:drawing>
+      </w:r>
+    </w:p>
+    <w:p/>
+    <w:p>
+      <w:pPr>
+        <w:rPr>
+          <w:rFonts w:asciiTheme="majorHAnsi" w:eastAsiaTheme="majorEastAsia" w:hAnsiTheme="majorHAnsi" w:cstheme="majorBidi"/>
+          <w:color w:val="365F91" w:themeColor="accent1" w:themeShade="BF"/>
+          <w:sz w:val="32"/>
+          <w:szCs w:val="32"/>
+        </w:rPr>
+      </w:pPr>
+      <w:r>
+        <w:br w:type="page"/>
+      </w:r>
+    </w:p>
+    <w:p>
+      <w:pPr>
+        <w:pStyle w:val="Heading1"/>
+      </w:pPr>
+      <w:r>
+        <w:lastRenderedPageBreak/>
+        <w:t>Storyboards</w:t>
+      </w:r>
+    </w:p>
+    <w:p/>
+    <w:p>
+      <w:pPr>
+        <w:pStyle w:val="Heading2"/>
+      </w:pPr>
+      <w:r>
+        <w:t>The Main Screen</w:t>
+      </w:r>
+    </w:p>
+    <w:p>
+      <w:r>
+        <w:rPr>
+          <w:noProof/>
+        </w:rPr>
+        <w:drawing>
+          <wp:inline distT="0" distB="0" distL="0" distR="0">
+            <wp:extent cx="5943600" cy="4457700"/>
+            <wp:effectExtent l="0" t="0" r="0" b="0"/>
+            <wp:docPr id="3" name="Picture 3"/>
+            <wp:cNvGraphicFramePr>
+              <a:graphicFrameLocks xmlns:a="http://schemas.openxmlformats.org/drawingml/2006/main" noChangeAspect="1"/>
+            </wp:cNvGraphicFramePr>
+            <a:graphic xmlns:a="http://schemas.openxmlformats.org/drawingml/2006/main">
+              <a:graphicData uri="http://schemas.openxmlformats.org/drawingml/2006/picture">
+                <pic:pic xmlns:pic="http://schemas.openxmlformats.org/drawingml/2006/picture">
+                  <pic:nvPicPr>
+                    <pic:cNvPr id="3" name="main_screen.png"/>
+                    <pic:cNvPicPr/>
+                  </pic:nvPicPr>
+                  <pic:blipFill>
+                    <a:blip r:embed="rId8">
+                      <a:extLst>
+                        <a:ext uri="{28A0092B-C50C-407E-A947-70E740481C1C}">
+                          <a14:useLocalDpi xmlns:a14="http://schemas.microsoft.com/office/drawing/2010/main" val="0"/>
+                        </a:ext>
+                      </a:extLst>
+                    </a:blip>
+                    <a:stretch>
+                      <a:fillRect/>
+                    </a:stretch>
+                  </pic:blipFill>
+                  <pic:spPr>
+                    <a:xfrm>
+                      <a:off x="0" y="0"/>
+                      <a:ext cx="5943600" cy="4457700"/>
+                    </a:xfrm>
+                    <a:prstGeom prst="rect">
+                      <a:avLst/>
+                    </a:prstGeom>
+                  </pic:spPr>
+                </pic:pic>
+              </a:graphicData>
+            </a:graphic>
+          </wp:inline>
+        </w:drawing>
+      </w:r>
+    </w:p>
+    <w:p>
+      <w:pPr>
+        <w:pStyle w:val="ListParagraph"/>
+        <w:numPr>
+          <w:ilvl w:val="0"/>
+          <w:numId w:val="4"/>
+        </w:numPr>
+      </w:pPr>
+      <w:r>
+        <w:t xml:space="preserve">On opening the application, the user is presented with the main screen. </w:t>
+      </w:r>
+    </w:p>
+    <w:p>
+      <w:pPr>
+        <w:pStyle w:val="ListParagraph"/>
+        <w:numPr>
+          <w:ilvl w:val="0"/>
+          <w:numId w:val="4"/>
+        </w:numPr>
+      </w:pPr>
+      <w:r>
+        <w:t>The tabs are selectable and the buttons on the right-hand side are clickable.</w:t>
+      </w:r>
+    </w:p>
+    <w:p>
+      <w:pPr>
+        <w:pStyle w:val="ListParagraph"/>
+        <w:numPr>
+          <w:ilvl w:val="0"/>
+          <w:numId w:val="4"/>
+        </w:numPr>
+      </w:pPr>
+      <w:r>
+        <w:t>If the system criteria is not met</w:t>
+      </w:r>
+      <w:r>
+        <w:t>,</w:t>
+      </w:r>
+      <w:r>
+        <w:t xml:space="preserve"> an error message will be displayed in the system information text box.</w:t>
+      </w:r>
       <w:bookmarkStart w:id="0" w:name="_GoBack"/>
       <w:bookmarkEnd w:id="0"/>
     </w:p>
-    <w:p>
-      <w:pPr>
-        <w:pStyle w:val="Heading1"/>
-      </w:pPr>
-      <w:r>
-        <w:t>Class Diagram</w:t>
-      </w:r>
-    </w:p>
     <w:p/>
-    <w:p>
-      <w:pPr>
-        <w:pStyle w:val="Heading1"/>
-      </w:pPr>
-      <w:r>
-        <w:t>Storyboards</w:t>
-      </w:r>
-    </w:p>
     <w:p/>
+    <w:p>
+      <w:pPr>
+        <w:rPr>
+          <w:rFonts w:asciiTheme="majorHAnsi" w:eastAsiaTheme="majorEastAsia" w:hAnsiTheme="majorHAnsi" w:cstheme="majorBidi"/>
+          <w:color w:val="365F91" w:themeColor="accent1" w:themeShade="BF"/>
+          <w:sz w:val="26"/>
+          <w:szCs w:val="26"/>
+        </w:rPr>
+      </w:pPr>
+      <w:r>
+        <w:br w:type="page"/>
+      </w:r>
+    </w:p>
+    <w:p>
+      <w:pPr>
+        <w:pStyle w:val="Heading2"/>
+      </w:pPr>
+      <w:r>
+        <w:lastRenderedPageBreak/>
+        <w:t>The Add Farm Screen</w:t>
+      </w:r>
+    </w:p>
+    <w:p>
+      <w:r>
+        <w:rPr>
+          <w:noProof/>
+        </w:rPr>
+        <w:drawing>
+          <wp:inline distT="0" distB="0" distL="0" distR="0">
+            <wp:extent cx="5918998" cy="4457700"/>
+            <wp:effectExtent l="0" t="0" r="5715" b="0"/>
+            <wp:docPr id="4" name="Picture 4"/>
+            <wp:cNvGraphicFramePr>
+              <a:graphicFrameLocks xmlns:a="http://schemas.openxmlformats.org/drawingml/2006/main" noChangeAspect="1"/>
+            </wp:cNvGraphicFramePr>
+            <a:graphic xmlns:a="http://schemas.openxmlformats.org/drawingml/2006/main">
+              <a:graphicData uri="http://schemas.openxmlformats.org/drawingml/2006/picture">
+                <pic:pic xmlns:pic="http://schemas.openxmlformats.org/drawingml/2006/picture">
+                  <pic:nvPicPr>
+                    <pic:cNvPr id="4" name="add_farm.png"/>
+                    <pic:cNvPicPr/>
+                  </pic:nvPicPr>
+                  <pic:blipFill>
+                    <a:blip r:embed="rId9">
+                      <a:extLst>
+                        <a:ext uri="{28A0092B-C50C-407E-A947-70E740481C1C}">
+                          <a14:useLocalDpi xmlns:a14="http://schemas.microsoft.com/office/drawing/2010/main" val="0"/>
+                        </a:ext>
+                      </a:extLst>
+                    </a:blip>
+                    <a:stretch>
+                      <a:fillRect/>
+                    </a:stretch>
+                  </pic:blipFill>
+                  <pic:spPr>
+                    <a:xfrm>
+                      <a:off x="0" y="0"/>
+                      <a:ext cx="5918998" cy="4457700"/>
+                    </a:xfrm>
+                    <a:prstGeom prst="rect">
+                      <a:avLst/>
+                    </a:prstGeom>
+                  </pic:spPr>
+                </pic:pic>
+              </a:graphicData>
+            </a:graphic>
+          </wp:inline>
+        </w:drawing>
+      </w:r>
+    </w:p>
+    <w:p>
+      <w:pPr>
+        <w:pStyle w:val="ListParagraph"/>
+        <w:numPr>
+          <w:ilvl w:val="0"/>
+          <w:numId w:val="5"/>
+        </w:numPr>
+      </w:pPr>
+      <w:r>
+        <w:t xml:space="preserve">The user has selected </w:t>
+      </w:r>
+      <w:r>
+        <w:t>“</w:t>
+      </w:r>
+      <w:r>
+        <w:t>Add Farm</w:t>
+      </w:r>
+      <w:r>
+        <w:t>”</w:t>
+      </w:r>
+      <w:r>
+        <w:t xml:space="preserve"> either by tab or the right-hand side button. </w:t>
+      </w:r>
+    </w:p>
+    <w:p>
+      <w:pPr>
+        <w:pStyle w:val="ListParagraph"/>
+        <w:numPr>
+          <w:ilvl w:val="0"/>
+          <w:numId w:val="5"/>
+        </w:numPr>
+      </w:pPr>
+      <w:r>
+        <w:t xml:space="preserve">On entering details, the user can </w:t>
+      </w:r>
+      <w:r>
+        <w:t>“</w:t>
+      </w:r>
+      <w:r>
+        <w:t>Save</w:t>
+      </w:r>
+      <w:r>
+        <w:t>”</w:t>
+      </w:r>
+      <w:r>
+        <w:t xml:space="preserve"> the new farm, the system will add the new farm</w:t>
+      </w:r>
+      <w:r>
+        <w:t xml:space="preserve"> to the list of current farms</w:t>
+      </w:r>
+      <w:r>
+        <w:t xml:space="preserve"> and display a message to the user</w:t>
+      </w:r>
+      <w:r>
+        <w:t xml:space="preserve">. </w:t>
+      </w:r>
+    </w:p>
+    <w:p>
+      <w:pPr>
+        <w:pStyle w:val="ListParagraph"/>
+        <w:numPr>
+          <w:ilvl w:val="0"/>
+          <w:numId w:val="5"/>
+        </w:numPr>
+      </w:pPr>
+      <w:r>
+        <w:t xml:space="preserve">The </w:t>
+      </w:r>
+      <w:r>
+        <w:t xml:space="preserve">list of current farms is displayed so the user is aware of other farm names in the system. </w:t>
+      </w:r>
+    </w:p>
+    <w:p>
+      <w:pPr>
+        <w:pStyle w:val="ListParagraph"/>
+        <w:numPr>
+          <w:ilvl w:val="0"/>
+          <w:numId w:val="5"/>
+        </w:numPr>
+      </w:pPr>
+      <w:r>
+        <w:t xml:space="preserve">If the user wishes to start again, without saving, a </w:t>
+      </w:r>
+      <w:r>
+        <w:t>“</w:t>
+      </w:r>
+      <w:r>
+        <w:t>Reset</w:t>
+      </w:r>
+      <w:r>
+        <w:t>”</w:t>
+      </w:r>
+      <w:r>
+        <w:t xml:space="preserve"> button is available. </w:t>
+      </w:r>
+    </w:p>
+    <w:p>
+      <w:pPr>
+        <w:pStyle w:val="ListParagraph"/>
+        <w:numPr>
+          <w:ilvl w:val="0"/>
+          <w:numId w:val="5"/>
+        </w:numPr>
+      </w:pPr>
+      <w:r>
+        <w:t xml:space="preserve">The entry fields are cleared after a successful </w:t>
+      </w:r>
+      <w:r>
+        <w:t>“</w:t>
+      </w:r>
+      <w:r>
+        <w:t>Save</w:t>
+      </w:r>
+      <w:r>
+        <w:t>”</w:t>
+      </w:r>
+      <w:r>
+        <w:t xml:space="preserve"> and a new farm can be created. </w:t>
+      </w:r>
+    </w:p>
+    <w:p>
+      <w:pPr>
+        <w:pStyle w:val="ListParagraph"/>
+        <w:numPr>
+          <w:ilvl w:val="0"/>
+          <w:numId w:val="5"/>
+        </w:numPr>
+      </w:pPr>
+      <w:r>
+        <w:t>If a user changes screens, by tab or button, any unsaved data will be lost.</w:t>
+      </w:r>
+    </w:p>
+    <w:p/>
+    <w:p>
+      <w:pPr>
+        <w:rPr>
+          <w:rFonts w:asciiTheme="majorHAnsi" w:eastAsiaTheme="majorEastAsia" w:hAnsiTheme="majorHAnsi" w:cstheme="majorBidi"/>
+          <w:color w:val="365F91" w:themeColor="accent1" w:themeShade="BF"/>
+          <w:sz w:val="26"/>
+          <w:szCs w:val="26"/>
+        </w:rPr>
+      </w:pPr>
+      <w:r>
+        <w:br w:type="page"/>
+      </w:r>
+    </w:p>
+    <w:p>
+      <w:pPr>
+        <w:pStyle w:val="Heading2"/>
+      </w:pPr>
+      <w:r>
+        <w:lastRenderedPageBreak/>
+        <w:t>The Add Herd Screen</w:t>
+      </w:r>
+    </w:p>
+    <w:p>
+      <w:r>
+        <w:rPr>
+          <w:noProof/>
+        </w:rPr>
+        <w:drawing>
+          <wp:inline distT="0" distB="0" distL="0" distR="0">
+            <wp:extent cx="5921640" cy="4457700"/>
+            <wp:effectExtent l="0" t="0" r="3175" b="0"/>
+            <wp:docPr id="6" name="Picture 6"/>
+            <wp:cNvGraphicFramePr>
+              <a:graphicFrameLocks xmlns:a="http://schemas.openxmlformats.org/drawingml/2006/main" noChangeAspect="1"/>
+            </wp:cNvGraphicFramePr>
+            <a:graphic xmlns:a="http://schemas.openxmlformats.org/drawingml/2006/main">
+              <a:graphicData uri="http://schemas.openxmlformats.org/drawingml/2006/picture">
+                <pic:pic xmlns:pic="http://schemas.openxmlformats.org/drawingml/2006/picture">
+                  <pic:nvPicPr>
+                    <pic:cNvPr id="6" name="add_herd.png"/>
+                    <pic:cNvPicPr/>
+                  </pic:nvPicPr>
+                  <pic:blipFill>
+                    <a:blip r:embed="rId10">
+                      <a:extLst>
+                        <a:ext uri="{28A0092B-C50C-407E-A947-70E740481C1C}">
+                          <a14:useLocalDpi xmlns:a14="http://schemas.microsoft.com/office/drawing/2010/main" val="0"/>
+                        </a:ext>
+                      </a:extLst>
+                    </a:blip>
+                    <a:stretch>
+                      <a:fillRect/>
+                    </a:stretch>
+                  </pic:blipFill>
+                  <pic:spPr>
+                    <a:xfrm>
+                      <a:off x="0" y="0"/>
+                      <a:ext cx="5921640" cy="4457700"/>
+                    </a:xfrm>
+                    <a:prstGeom prst="rect">
+                      <a:avLst/>
+                    </a:prstGeom>
+                  </pic:spPr>
+                </pic:pic>
+              </a:graphicData>
+            </a:graphic>
+          </wp:inline>
+        </w:drawing>
+      </w:r>
+    </w:p>
+    <w:p>
+      <w:pPr>
+        <w:pStyle w:val="ListParagraph"/>
+        <w:numPr>
+          <w:ilvl w:val="0"/>
+          <w:numId w:val="6"/>
+        </w:numPr>
+      </w:pPr>
+      <w:r>
+        <w:t xml:space="preserve">The user selects </w:t>
+      </w:r>
+      <w:r>
+        <w:t>“</w:t>
+      </w:r>
+      <w:r>
+        <w:t>Add Herd</w:t>
+      </w:r>
+      <w:r>
+        <w:t>”</w:t>
+      </w:r>
+      <w:r>
+        <w:t xml:space="preserve"> from tab or right-hand side buttons. </w:t>
+      </w:r>
+    </w:p>
+    <w:p>
+      <w:pPr>
+        <w:pStyle w:val="ListParagraph"/>
+        <w:numPr>
+          <w:ilvl w:val="0"/>
+          <w:numId w:val="6"/>
+        </w:numPr>
+      </w:pPr>
+      <w:r>
+        <w:t xml:space="preserve">If a farm has been selected on the main screen, this is set as the </w:t>
+      </w:r>
+      <w:r>
+        <w:t>“</w:t>
+      </w:r>
+      <w:r>
+        <w:t>Current Selected Farm</w:t>
+      </w:r>
+      <w:r>
+        <w:t>”</w:t>
+      </w:r>
+      <w:r>
+        <w:t xml:space="preserve"> and a list of current herds for the farm is displayed. </w:t>
+      </w:r>
+    </w:p>
+    <w:p>
+      <w:pPr>
+        <w:pStyle w:val="ListParagraph"/>
+        <w:numPr>
+          <w:ilvl w:val="0"/>
+          <w:numId w:val="6"/>
+        </w:numPr>
+      </w:pPr>
+      <w:r>
+        <w:t xml:space="preserve">The user can change the selected farm if they desire. </w:t>
+      </w:r>
+    </w:p>
+    <w:p>
+      <w:pPr>
+        <w:pStyle w:val="ListParagraph"/>
+        <w:numPr>
+          <w:ilvl w:val="0"/>
+          <w:numId w:val="6"/>
+        </w:numPr>
+      </w:pPr>
+      <w:r>
+        <w:t xml:space="preserve">On entering all valid data, the user may </w:t>
+      </w:r>
+      <w:r>
+        <w:t>“</w:t>
+      </w:r>
+      <w:r>
+        <w:t>Save</w:t>
+      </w:r>
+      <w:r>
+        <w:t>”</w:t>
+      </w:r>
+      <w:r>
+        <w:t xml:space="preserve"> the herd, the system displays an appropriate message and adds the herd to the list of current herds. </w:t>
+      </w:r>
+    </w:p>
+    <w:p>
+      <w:pPr>
+        <w:pStyle w:val="ListParagraph"/>
+        <w:numPr>
+          <w:ilvl w:val="0"/>
+          <w:numId w:val="6"/>
+        </w:numPr>
+      </w:pPr>
+      <w:r>
+        <w:t xml:space="preserve">All entries are cleared and the user may enter a new herd. </w:t>
+      </w:r>
+    </w:p>
+    <w:p>
+      <w:pPr>
+        <w:pStyle w:val="ListParagraph"/>
+        <w:numPr>
+          <w:ilvl w:val="0"/>
+          <w:numId w:val="6"/>
+        </w:numPr>
+      </w:pPr>
+      <w:r>
+        <w:t xml:space="preserve">If a user makes a mistake, they can </w:t>
+      </w:r>
+      <w:r>
+        <w:t>“</w:t>
+      </w:r>
+      <w:r>
+        <w:t>Reset</w:t>
+      </w:r>
+      <w:r>
+        <w:t>”</w:t>
+      </w:r>
+      <w:r>
+        <w:t xml:space="preserve"> the information, the system will not store any information. </w:t>
+      </w:r>
+    </w:p>
+    <w:p>
+      <w:pPr>
+        <w:pStyle w:val="ListParagraph"/>
+        <w:numPr>
+          <w:ilvl w:val="0"/>
+          <w:numId w:val="6"/>
+        </w:numPr>
+      </w:pPr>
+      <w:r>
+        <w:t>If a user changes screens, by tab or button, all unsaved data will be lost.</w:t>
+      </w:r>
+    </w:p>
+    <w:p/>
+    <w:p>
+      <w:pPr>
+        <w:rPr>
+          <w:rFonts w:asciiTheme="majorHAnsi" w:eastAsiaTheme="majorEastAsia" w:hAnsiTheme="majorHAnsi" w:cstheme="majorBidi"/>
+          <w:color w:val="365F91" w:themeColor="accent1" w:themeShade="BF"/>
+          <w:sz w:val="26"/>
+          <w:szCs w:val="26"/>
+        </w:rPr>
+      </w:pPr>
+      <w:r>
+        <w:br w:type="page"/>
+      </w:r>
+    </w:p>
+    <w:p>
+      <w:pPr>
+        <w:pStyle w:val="Heading2"/>
+      </w:pPr>
+      <w:r>
+        <w:lastRenderedPageBreak/>
+        <w:t>The Milk Takings Screen</w:t>
+      </w:r>
+    </w:p>
+    <w:p>
+      <w:r>
+        <w:rPr>
+          <w:noProof/>
+        </w:rPr>
+        <w:drawing>
+          <wp:inline distT="0" distB="0" distL="0" distR="0">
+            <wp:extent cx="5943600" cy="4483735"/>
+            <wp:effectExtent l="0" t="0" r="0" b="0"/>
+            <wp:docPr id="7" name="Picture 7"/>
+            <wp:cNvGraphicFramePr>
+              <a:graphicFrameLocks xmlns:a="http://schemas.openxmlformats.org/drawingml/2006/main" noChangeAspect="1"/>
+            </wp:cNvGraphicFramePr>
+            <a:graphic xmlns:a="http://schemas.openxmlformats.org/drawingml/2006/main">
+              <a:graphicData uri="http://schemas.openxmlformats.org/drawingml/2006/picture">
+                <pic:pic xmlns:pic="http://schemas.openxmlformats.org/drawingml/2006/picture">
+                  <pic:nvPicPr>
+                    <pic:cNvPr id="7" name="milk_takings.png"/>
+                    <pic:cNvPicPr/>
+                  </pic:nvPicPr>
+                  <pic:blipFill>
+                    <a:blip r:embed="rId11">
+                      <a:extLst>
+                        <a:ext uri="{28A0092B-C50C-407E-A947-70E740481C1C}">
+                          <a14:useLocalDpi xmlns:a14="http://schemas.microsoft.com/office/drawing/2010/main" val="0"/>
+                        </a:ext>
+                      </a:extLst>
+                    </a:blip>
+                    <a:stretch>
+                      <a:fillRect/>
+                    </a:stretch>
+                  </pic:blipFill>
+                  <pic:spPr>
+                    <a:xfrm>
+                      <a:off x="0" y="0"/>
+                      <a:ext cx="5943600" cy="4483735"/>
+                    </a:xfrm>
+                    <a:prstGeom prst="rect">
+                      <a:avLst/>
+                    </a:prstGeom>
+                  </pic:spPr>
+                </pic:pic>
+              </a:graphicData>
+            </a:graphic>
+          </wp:inline>
+        </w:drawing>
+      </w:r>
+    </w:p>
+    <w:p>
+      <w:pPr>
+        <w:pStyle w:val="ListParagraph"/>
+        <w:numPr>
+          <w:ilvl w:val="0"/>
+          <w:numId w:val="7"/>
+        </w:numPr>
+      </w:pPr>
+      <w:r>
+        <w:t xml:space="preserve">The user selects </w:t>
+      </w:r>
+      <w:r>
+        <w:t>“</w:t>
+      </w:r>
+      <w:r>
+        <w:t>Milk Takings</w:t>
+      </w:r>
+      <w:r>
+        <w:t>”</w:t>
+      </w:r>
+      <w:r>
+        <w:t xml:space="preserve"> from the tab or </w:t>
+      </w:r>
+      <w:r>
+        <w:t>“</w:t>
+      </w:r>
+      <w:r>
+        <w:t>Cows Milk</w:t>
+      </w:r>
+      <w:r>
+        <w:t>”</w:t>
+      </w:r>
+      <w:r>
+        <w:t xml:space="preserve"> from the right-hand buttons, or double clicks on a </w:t>
+      </w:r>
+      <w:r>
+        <w:t>“</w:t>
+      </w:r>
+      <w:r>
+        <w:t>CowID</w:t>
+      </w:r>
+      <w:r>
+        <w:t>”</w:t>
+      </w:r>
+      <w:r>
+        <w:t xml:space="preserve"> in the Cow list on the main screen and is taken to this screen. </w:t>
+      </w:r>
+    </w:p>
+    <w:p>
+      <w:pPr>
+        <w:pStyle w:val="ListParagraph"/>
+        <w:numPr>
+          <w:ilvl w:val="0"/>
+          <w:numId w:val="7"/>
+        </w:numPr>
+      </w:pPr>
+      <w:r>
+        <w:t>T</w:t>
+      </w:r>
+      <w:r>
+        <w:t>he cowID and milking interval of the cow is displayed.</w:t>
+      </w:r>
+    </w:p>
+    <w:p>
+      <w:pPr>
+        <w:pStyle w:val="ListParagraph"/>
+        <w:numPr>
+          <w:ilvl w:val="0"/>
+          <w:numId w:val="7"/>
+        </w:numPr>
+      </w:pPr>
+      <w:r>
+        <w:t>The user can enter the daily milk yields for that cow.</w:t>
+      </w:r>
+    </w:p>
+    <w:p>
+      <w:pPr>
+        <w:pStyle w:val="ListParagraph"/>
+        <w:numPr>
+          <w:ilvl w:val="0"/>
+          <w:numId w:val="7"/>
+        </w:numPr>
+      </w:pPr>
+      <w:r>
+        <w:t xml:space="preserve"> A user can Add or Update the milk taking information, which the system will store and highlight the Cow in the list with an indicator </w:t>
+      </w:r>
+      <w:r>
+        <w:t>“</w:t>
+      </w:r>
+      <w:r>
+        <w:t>*</w:t>
+      </w:r>
+      <w:r>
+        <w:t>”</w:t>
+      </w:r>
+      <w:r>
+        <w:t xml:space="preserve">. </w:t>
+      </w:r>
+    </w:p>
+    <w:p>
+      <w:pPr>
+        <w:pStyle w:val="ListParagraph"/>
+        <w:numPr>
+          <w:ilvl w:val="0"/>
+          <w:numId w:val="7"/>
+        </w:numPr>
+      </w:pPr>
+      <w:r>
+        <w:t xml:space="preserve">If a user makes a mistake they can </w:t>
+      </w:r>
+      <w:r>
+        <w:t>“</w:t>
+      </w:r>
+      <w:r>
+        <w:t>Reset</w:t>
+      </w:r>
+      <w:r>
+        <w:t>”</w:t>
+      </w:r>
+      <w:r>
+        <w:t xml:space="preserve"> the information to original values. </w:t>
+      </w:r>
+    </w:p>
+    <w:p>
+      <w:pPr>
+        <w:pStyle w:val="ListParagraph"/>
+        <w:numPr>
+          <w:ilvl w:val="0"/>
+          <w:numId w:val="7"/>
+        </w:numPr>
+      </w:pPr>
+      <w:r>
+        <w:t xml:space="preserve">If the user wants to delete the milk taking value for the current cow the </w:t>
+      </w:r>
+      <w:r>
+        <w:t>“</w:t>
+      </w:r>
+      <w:r>
+        <w:t>Delete</w:t>
+      </w:r>
+      <w:r>
+        <w:t>”</w:t>
+      </w:r>
+      <w:r>
+        <w:t xml:space="preserve"> button will activate this. The system will remove the milk taking values from the current cow and remove the indicator </w:t>
+      </w:r>
+      <w:r>
+        <w:t>“</w:t>
+      </w:r>
+      <w:r>
+        <w:t>*</w:t>
+      </w:r>
+      <w:r>
+        <w:t>”</w:t>
+      </w:r>
+      <w:r>
+        <w:t xml:space="preserve"> from the cow in the current list. </w:t>
+      </w:r>
+    </w:p>
+    <w:p>
+      <w:pPr>
+        <w:pStyle w:val="ListParagraph"/>
+        <w:numPr>
+          <w:ilvl w:val="0"/>
+          <w:numId w:val="7"/>
+        </w:numPr>
+      </w:pPr>
+      <w:r>
+        <w:t xml:space="preserve">A user may also </w:t>
+      </w:r>
+      <w:r>
+        <w:t>“</w:t>
+      </w:r>
+      <w:r>
+        <w:t>Delete Cow</w:t>
+      </w:r>
+      <w:r>
+        <w:t>”</w:t>
+      </w:r>
+      <w:r>
+        <w:t xml:space="preserve"> from this page.</w:t>
+      </w:r>
+    </w:p>
+    <w:p>
+      <w:pPr>
+        <w:pStyle w:val="ListParagraph"/>
+        <w:numPr>
+          <w:ilvl w:val="0"/>
+          <w:numId w:val="7"/>
+        </w:numPr>
+      </w:pPr>
+      <w:r>
+        <w:t xml:space="preserve"> If a user changes screens, by tab or button, all unsaved data will be lost.</w:t>
+      </w:r>
+    </w:p>
     <w:sectPr>
-      <w:headerReference w:type="default" r:id="rId7"/>
+      <w:headerReference w:type="default" r:id="rId12"/>
       <w:pgSz w:w="12240" w:h="15840"/>
       <w:pgMar w:top="1440" w:right="1440" w:bottom="1440" w:left="1440" w:header="720" w:footer="720" w:gutter="0"/>
       <w:cols w:space="720"/>
@@ -557,7 +1390,7 @@
         <w:bCs/>
         <w:noProof/>
       </w:rPr>
-      <w:t>2</w:t>
+      <w:t>4</w:t>
     </w:r>
     <w:r>
       <w:rPr>
@@ -752,6 +1585,232 @@
     </w:lvl>
   </w:abstractNum>
   <w:abstractNum w:abstractNumId="2" w15:restartNumberingAfterBreak="0">
+    <w:nsid w:val="47E44A18"/>
+    <w:multiLevelType w:val="hybridMultilevel"/>
+    <w:tmpl w:val="89085C84"/>
+    <w:lvl w:ilvl="0" w:tplc="14090001">
+      <w:start w:val="1"/>
+      <w:numFmt w:val="bullet"/>
+      <w:lvlText w:val=""/>
+      <w:lvlJc w:val="left"/>
+      <w:pPr>
+        <w:ind w:left="720" w:hanging="360"/>
+      </w:pPr>
+      <w:rPr>
+        <w:rFonts w:ascii="Symbol" w:hAnsi="Symbol" w:hint="default"/>
+      </w:rPr>
+    </w:lvl>
+    <w:lvl w:ilvl="1" w:tplc="14090003" w:tentative="1">
+      <w:start w:val="1"/>
+      <w:numFmt w:val="bullet"/>
+      <w:lvlText w:val="o"/>
+      <w:lvlJc w:val="left"/>
+      <w:pPr>
+        <w:ind w:left="1440" w:hanging="360"/>
+      </w:pPr>
+      <w:rPr>
+        <w:rFonts w:ascii="Courier New" w:hAnsi="Courier New" w:cs="Courier New" w:hint="default"/>
+      </w:rPr>
+    </w:lvl>
+    <w:lvl w:ilvl="2" w:tplc="14090005" w:tentative="1">
+      <w:start w:val="1"/>
+      <w:numFmt w:val="bullet"/>
+      <w:lvlText w:val=""/>
+      <w:lvlJc w:val="left"/>
+      <w:pPr>
+        <w:ind w:left="2160" w:hanging="360"/>
+      </w:pPr>
+      <w:rPr>
+        <w:rFonts w:ascii="Wingdings" w:hAnsi="Wingdings" w:hint="default"/>
+      </w:rPr>
+    </w:lvl>
+    <w:lvl w:ilvl="3" w:tplc="14090001" w:tentative="1">
+      <w:start w:val="1"/>
+      <w:numFmt w:val="bullet"/>
+      <w:lvlText w:val=""/>
+      <w:lvlJc w:val="left"/>
+      <w:pPr>
+        <w:ind w:left="2880" w:hanging="360"/>
+      </w:pPr>
+      <w:rPr>
+        <w:rFonts w:ascii="Symbol" w:hAnsi="Symbol" w:hint="default"/>
+      </w:rPr>
+    </w:lvl>
+    <w:lvl w:ilvl="4" w:tplc="14090003" w:tentative="1">
+      <w:start w:val="1"/>
+      <w:numFmt w:val="bullet"/>
+      <w:lvlText w:val="o"/>
+      <w:lvlJc w:val="left"/>
+      <w:pPr>
+        <w:ind w:left="3600" w:hanging="360"/>
+      </w:pPr>
+      <w:rPr>
+        <w:rFonts w:ascii="Courier New" w:hAnsi="Courier New" w:cs="Courier New" w:hint="default"/>
+      </w:rPr>
+    </w:lvl>
+    <w:lvl w:ilvl="5" w:tplc="14090005" w:tentative="1">
+      <w:start w:val="1"/>
+      <w:numFmt w:val="bullet"/>
+      <w:lvlText w:val=""/>
+      <w:lvlJc w:val="left"/>
+      <w:pPr>
+        <w:ind w:left="4320" w:hanging="360"/>
+      </w:pPr>
+      <w:rPr>
+        <w:rFonts w:ascii="Wingdings" w:hAnsi="Wingdings" w:hint="default"/>
+      </w:rPr>
+    </w:lvl>
+    <w:lvl w:ilvl="6" w:tplc="14090001" w:tentative="1">
+      <w:start w:val="1"/>
+      <w:numFmt w:val="bullet"/>
+      <w:lvlText w:val=""/>
+      <w:lvlJc w:val="left"/>
+      <w:pPr>
+        <w:ind w:left="5040" w:hanging="360"/>
+      </w:pPr>
+      <w:rPr>
+        <w:rFonts w:ascii="Symbol" w:hAnsi="Symbol" w:hint="default"/>
+      </w:rPr>
+    </w:lvl>
+    <w:lvl w:ilvl="7" w:tplc="14090003" w:tentative="1">
+      <w:start w:val="1"/>
+      <w:numFmt w:val="bullet"/>
+      <w:lvlText w:val="o"/>
+      <w:lvlJc w:val="left"/>
+      <w:pPr>
+        <w:ind w:left="5760" w:hanging="360"/>
+      </w:pPr>
+      <w:rPr>
+        <w:rFonts w:ascii="Courier New" w:hAnsi="Courier New" w:cs="Courier New" w:hint="default"/>
+      </w:rPr>
+    </w:lvl>
+    <w:lvl w:ilvl="8" w:tplc="14090005" w:tentative="1">
+      <w:start w:val="1"/>
+      <w:numFmt w:val="bullet"/>
+      <w:lvlText w:val=""/>
+      <w:lvlJc w:val="left"/>
+      <w:pPr>
+        <w:ind w:left="6480" w:hanging="360"/>
+      </w:pPr>
+      <w:rPr>
+        <w:rFonts w:ascii="Wingdings" w:hAnsi="Wingdings" w:hint="default"/>
+      </w:rPr>
+    </w:lvl>
+  </w:abstractNum>
+  <w:abstractNum w:abstractNumId="3" w15:restartNumberingAfterBreak="0">
+    <w:nsid w:val="4E177BAF"/>
+    <w:multiLevelType w:val="hybridMultilevel"/>
+    <w:tmpl w:val="53F2E06C"/>
+    <w:lvl w:ilvl="0" w:tplc="14090001">
+      <w:start w:val="1"/>
+      <w:numFmt w:val="bullet"/>
+      <w:lvlText w:val=""/>
+      <w:lvlJc w:val="left"/>
+      <w:pPr>
+        <w:ind w:left="720" w:hanging="360"/>
+      </w:pPr>
+      <w:rPr>
+        <w:rFonts w:ascii="Symbol" w:hAnsi="Symbol" w:hint="default"/>
+      </w:rPr>
+    </w:lvl>
+    <w:lvl w:ilvl="1" w:tplc="14090003" w:tentative="1">
+      <w:start w:val="1"/>
+      <w:numFmt w:val="bullet"/>
+      <w:lvlText w:val="o"/>
+      <w:lvlJc w:val="left"/>
+      <w:pPr>
+        <w:ind w:left="1440" w:hanging="360"/>
+      </w:pPr>
+      <w:rPr>
+        <w:rFonts w:ascii="Courier New" w:hAnsi="Courier New" w:cs="Courier New" w:hint="default"/>
+      </w:rPr>
+    </w:lvl>
+    <w:lvl w:ilvl="2" w:tplc="14090005" w:tentative="1">
+      <w:start w:val="1"/>
+      <w:numFmt w:val="bullet"/>
+      <w:lvlText w:val=""/>
+      <w:lvlJc w:val="left"/>
+      <w:pPr>
+        <w:ind w:left="2160" w:hanging="360"/>
+      </w:pPr>
+      <w:rPr>
+        <w:rFonts w:ascii="Wingdings" w:hAnsi="Wingdings" w:hint="default"/>
+      </w:rPr>
+    </w:lvl>
+    <w:lvl w:ilvl="3" w:tplc="14090001" w:tentative="1">
+      <w:start w:val="1"/>
+      <w:numFmt w:val="bullet"/>
+      <w:lvlText w:val=""/>
+      <w:lvlJc w:val="left"/>
+      <w:pPr>
+        <w:ind w:left="2880" w:hanging="360"/>
+      </w:pPr>
+      <w:rPr>
+        <w:rFonts w:ascii="Symbol" w:hAnsi="Symbol" w:hint="default"/>
+      </w:rPr>
+    </w:lvl>
+    <w:lvl w:ilvl="4" w:tplc="14090003" w:tentative="1">
+      <w:start w:val="1"/>
+      <w:numFmt w:val="bullet"/>
+      <w:lvlText w:val="o"/>
+      <w:lvlJc w:val="left"/>
+      <w:pPr>
+        <w:ind w:left="3600" w:hanging="360"/>
+      </w:pPr>
+      <w:rPr>
+        <w:rFonts w:ascii="Courier New" w:hAnsi="Courier New" w:cs="Courier New" w:hint="default"/>
+      </w:rPr>
+    </w:lvl>
+    <w:lvl w:ilvl="5" w:tplc="14090005" w:tentative="1">
+      <w:start w:val="1"/>
+      <w:numFmt w:val="bullet"/>
+      <w:lvlText w:val=""/>
+      <w:lvlJc w:val="left"/>
+      <w:pPr>
+        <w:ind w:left="4320" w:hanging="360"/>
+      </w:pPr>
+      <w:rPr>
+        <w:rFonts w:ascii="Wingdings" w:hAnsi="Wingdings" w:hint="default"/>
+      </w:rPr>
+    </w:lvl>
+    <w:lvl w:ilvl="6" w:tplc="14090001" w:tentative="1">
+      <w:start w:val="1"/>
+      <w:numFmt w:val="bullet"/>
+      <w:lvlText w:val=""/>
+      <w:lvlJc w:val="left"/>
+      <w:pPr>
+        <w:ind w:left="5040" w:hanging="360"/>
+      </w:pPr>
+      <w:rPr>
+        <w:rFonts w:ascii="Symbol" w:hAnsi="Symbol" w:hint="default"/>
+      </w:rPr>
+    </w:lvl>
+    <w:lvl w:ilvl="7" w:tplc="14090003" w:tentative="1">
+      <w:start w:val="1"/>
+      <w:numFmt w:val="bullet"/>
+      <w:lvlText w:val="o"/>
+      <w:lvlJc w:val="left"/>
+      <w:pPr>
+        <w:ind w:left="5760" w:hanging="360"/>
+      </w:pPr>
+      <w:rPr>
+        <w:rFonts w:ascii="Courier New" w:hAnsi="Courier New" w:cs="Courier New" w:hint="default"/>
+      </w:rPr>
+    </w:lvl>
+    <w:lvl w:ilvl="8" w:tplc="14090005" w:tentative="1">
+      <w:start w:val="1"/>
+      <w:numFmt w:val="bullet"/>
+      <w:lvlText w:val=""/>
+      <w:lvlJc w:val="left"/>
+      <w:pPr>
+        <w:ind w:left="6480" w:hanging="360"/>
+      </w:pPr>
+      <w:rPr>
+        <w:rFonts w:ascii="Wingdings" w:hAnsi="Wingdings" w:hint="default"/>
+      </w:rPr>
+    </w:lvl>
+  </w:abstractNum>
+  <w:abstractNum w:abstractNumId="4" w15:restartNumberingAfterBreak="0">
     <w:nsid w:val="5C9C1AEF"/>
     <w:multiLevelType w:val="hybridMultilevel"/>
     <w:tmpl w:val="4D4A907C"/>
@@ -840,14 +1899,252 @@
       </w:pPr>
     </w:lvl>
   </w:abstractNum>
+  <w:abstractNum w:abstractNumId="5" w15:restartNumberingAfterBreak="0">
+    <w:nsid w:val="661C10F1"/>
+    <w:multiLevelType w:val="hybridMultilevel"/>
+    <w:tmpl w:val="428C8A1A"/>
+    <w:lvl w:ilvl="0" w:tplc="14090001">
+      <w:start w:val="1"/>
+      <w:numFmt w:val="bullet"/>
+      <w:lvlText w:val=""/>
+      <w:lvlJc w:val="left"/>
+      <w:pPr>
+        <w:ind w:left="720" w:hanging="360"/>
+      </w:pPr>
+      <w:rPr>
+        <w:rFonts w:ascii="Symbol" w:hAnsi="Symbol" w:hint="default"/>
+      </w:rPr>
+    </w:lvl>
+    <w:lvl w:ilvl="1" w:tplc="14090003" w:tentative="1">
+      <w:start w:val="1"/>
+      <w:numFmt w:val="bullet"/>
+      <w:lvlText w:val="o"/>
+      <w:lvlJc w:val="left"/>
+      <w:pPr>
+        <w:ind w:left="1440" w:hanging="360"/>
+      </w:pPr>
+      <w:rPr>
+        <w:rFonts w:ascii="Courier New" w:hAnsi="Courier New" w:cs="Courier New" w:hint="default"/>
+      </w:rPr>
+    </w:lvl>
+    <w:lvl w:ilvl="2" w:tplc="14090005" w:tentative="1">
+      <w:start w:val="1"/>
+      <w:numFmt w:val="bullet"/>
+      <w:lvlText w:val=""/>
+      <w:lvlJc w:val="left"/>
+      <w:pPr>
+        <w:ind w:left="2160" w:hanging="360"/>
+      </w:pPr>
+      <w:rPr>
+        <w:rFonts w:ascii="Wingdings" w:hAnsi="Wingdings" w:hint="default"/>
+      </w:rPr>
+    </w:lvl>
+    <w:lvl w:ilvl="3" w:tplc="14090001" w:tentative="1">
+      <w:start w:val="1"/>
+      <w:numFmt w:val="bullet"/>
+      <w:lvlText w:val=""/>
+      <w:lvlJc w:val="left"/>
+      <w:pPr>
+        <w:ind w:left="2880" w:hanging="360"/>
+      </w:pPr>
+      <w:rPr>
+        <w:rFonts w:ascii="Symbol" w:hAnsi="Symbol" w:hint="default"/>
+      </w:rPr>
+    </w:lvl>
+    <w:lvl w:ilvl="4" w:tplc="14090003" w:tentative="1">
+      <w:start w:val="1"/>
+      <w:numFmt w:val="bullet"/>
+      <w:lvlText w:val="o"/>
+      <w:lvlJc w:val="left"/>
+      <w:pPr>
+        <w:ind w:left="3600" w:hanging="360"/>
+      </w:pPr>
+      <w:rPr>
+        <w:rFonts w:ascii="Courier New" w:hAnsi="Courier New" w:cs="Courier New" w:hint="default"/>
+      </w:rPr>
+    </w:lvl>
+    <w:lvl w:ilvl="5" w:tplc="14090005" w:tentative="1">
+      <w:start w:val="1"/>
+      <w:numFmt w:val="bullet"/>
+      <w:lvlText w:val=""/>
+      <w:lvlJc w:val="left"/>
+      <w:pPr>
+        <w:ind w:left="4320" w:hanging="360"/>
+      </w:pPr>
+      <w:rPr>
+        <w:rFonts w:ascii="Wingdings" w:hAnsi="Wingdings" w:hint="default"/>
+      </w:rPr>
+    </w:lvl>
+    <w:lvl w:ilvl="6" w:tplc="14090001" w:tentative="1">
+      <w:start w:val="1"/>
+      <w:numFmt w:val="bullet"/>
+      <w:lvlText w:val=""/>
+      <w:lvlJc w:val="left"/>
+      <w:pPr>
+        <w:ind w:left="5040" w:hanging="360"/>
+      </w:pPr>
+      <w:rPr>
+        <w:rFonts w:ascii="Symbol" w:hAnsi="Symbol" w:hint="default"/>
+      </w:rPr>
+    </w:lvl>
+    <w:lvl w:ilvl="7" w:tplc="14090003" w:tentative="1">
+      <w:start w:val="1"/>
+      <w:numFmt w:val="bullet"/>
+      <w:lvlText w:val="o"/>
+      <w:lvlJc w:val="left"/>
+      <w:pPr>
+        <w:ind w:left="5760" w:hanging="360"/>
+      </w:pPr>
+      <w:rPr>
+        <w:rFonts w:ascii="Courier New" w:hAnsi="Courier New" w:cs="Courier New" w:hint="default"/>
+      </w:rPr>
+    </w:lvl>
+    <w:lvl w:ilvl="8" w:tplc="14090005" w:tentative="1">
+      <w:start w:val="1"/>
+      <w:numFmt w:val="bullet"/>
+      <w:lvlText w:val=""/>
+      <w:lvlJc w:val="left"/>
+      <w:pPr>
+        <w:ind w:left="6480" w:hanging="360"/>
+      </w:pPr>
+      <w:rPr>
+        <w:rFonts w:ascii="Wingdings" w:hAnsi="Wingdings" w:hint="default"/>
+      </w:rPr>
+    </w:lvl>
+  </w:abstractNum>
+  <w:abstractNum w:abstractNumId="6" w15:restartNumberingAfterBreak="0">
+    <w:nsid w:val="7F8323E0"/>
+    <w:multiLevelType w:val="hybridMultilevel"/>
+    <w:tmpl w:val="15C2086A"/>
+    <w:lvl w:ilvl="0" w:tplc="14090001">
+      <w:start w:val="1"/>
+      <w:numFmt w:val="bullet"/>
+      <w:lvlText w:val=""/>
+      <w:lvlJc w:val="left"/>
+      <w:pPr>
+        <w:ind w:left="720" w:hanging="360"/>
+      </w:pPr>
+      <w:rPr>
+        <w:rFonts w:ascii="Symbol" w:hAnsi="Symbol" w:hint="default"/>
+      </w:rPr>
+    </w:lvl>
+    <w:lvl w:ilvl="1" w:tplc="14090003" w:tentative="1">
+      <w:start w:val="1"/>
+      <w:numFmt w:val="bullet"/>
+      <w:lvlText w:val="o"/>
+      <w:lvlJc w:val="left"/>
+      <w:pPr>
+        <w:ind w:left="1440" w:hanging="360"/>
+      </w:pPr>
+      <w:rPr>
+        <w:rFonts w:ascii="Courier New" w:hAnsi="Courier New" w:cs="Courier New" w:hint="default"/>
+      </w:rPr>
+    </w:lvl>
+    <w:lvl w:ilvl="2" w:tplc="14090005" w:tentative="1">
+      <w:start w:val="1"/>
+      <w:numFmt w:val="bullet"/>
+      <w:lvlText w:val=""/>
+      <w:lvlJc w:val="left"/>
+      <w:pPr>
+        <w:ind w:left="2160" w:hanging="360"/>
+      </w:pPr>
+      <w:rPr>
+        <w:rFonts w:ascii="Wingdings" w:hAnsi="Wingdings" w:hint="default"/>
+      </w:rPr>
+    </w:lvl>
+    <w:lvl w:ilvl="3" w:tplc="14090001" w:tentative="1">
+      <w:start w:val="1"/>
+      <w:numFmt w:val="bullet"/>
+      <w:lvlText w:val=""/>
+      <w:lvlJc w:val="left"/>
+      <w:pPr>
+        <w:ind w:left="2880" w:hanging="360"/>
+      </w:pPr>
+      <w:rPr>
+        <w:rFonts w:ascii="Symbol" w:hAnsi="Symbol" w:hint="default"/>
+      </w:rPr>
+    </w:lvl>
+    <w:lvl w:ilvl="4" w:tplc="14090003" w:tentative="1">
+      <w:start w:val="1"/>
+      <w:numFmt w:val="bullet"/>
+      <w:lvlText w:val="o"/>
+      <w:lvlJc w:val="left"/>
+      <w:pPr>
+        <w:ind w:left="3600" w:hanging="360"/>
+      </w:pPr>
+      <w:rPr>
+        <w:rFonts w:ascii="Courier New" w:hAnsi="Courier New" w:cs="Courier New" w:hint="default"/>
+      </w:rPr>
+    </w:lvl>
+    <w:lvl w:ilvl="5" w:tplc="14090005" w:tentative="1">
+      <w:start w:val="1"/>
+      <w:numFmt w:val="bullet"/>
+      <w:lvlText w:val=""/>
+      <w:lvlJc w:val="left"/>
+      <w:pPr>
+        <w:ind w:left="4320" w:hanging="360"/>
+      </w:pPr>
+      <w:rPr>
+        <w:rFonts w:ascii="Wingdings" w:hAnsi="Wingdings" w:hint="default"/>
+      </w:rPr>
+    </w:lvl>
+    <w:lvl w:ilvl="6" w:tplc="14090001" w:tentative="1">
+      <w:start w:val="1"/>
+      <w:numFmt w:val="bullet"/>
+      <w:lvlText w:val=""/>
+      <w:lvlJc w:val="left"/>
+      <w:pPr>
+        <w:ind w:left="5040" w:hanging="360"/>
+      </w:pPr>
+      <w:rPr>
+        <w:rFonts w:ascii="Symbol" w:hAnsi="Symbol" w:hint="default"/>
+      </w:rPr>
+    </w:lvl>
+    <w:lvl w:ilvl="7" w:tplc="14090003" w:tentative="1">
+      <w:start w:val="1"/>
+      <w:numFmt w:val="bullet"/>
+      <w:lvlText w:val="o"/>
+      <w:lvlJc w:val="left"/>
+      <w:pPr>
+        <w:ind w:left="5760" w:hanging="360"/>
+      </w:pPr>
+      <w:rPr>
+        <w:rFonts w:ascii="Courier New" w:hAnsi="Courier New" w:cs="Courier New" w:hint="default"/>
+      </w:rPr>
+    </w:lvl>
+    <w:lvl w:ilvl="8" w:tplc="14090005" w:tentative="1">
+      <w:start w:val="1"/>
+      <w:numFmt w:val="bullet"/>
+      <w:lvlText w:val=""/>
+      <w:lvlJc w:val="left"/>
+      <w:pPr>
+        <w:ind w:left="6480" w:hanging="360"/>
+      </w:pPr>
+      <w:rPr>
+        <w:rFonts w:ascii="Wingdings" w:hAnsi="Wingdings" w:hint="default"/>
+      </w:rPr>
+    </w:lvl>
+  </w:abstractNum>
   <w:num w:numId="1">
-    <w:abstractNumId w:val="2"/>
+    <w:abstractNumId w:val="4"/>
   </w:num>
   <w:num w:numId="2">
     <w:abstractNumId w:val="0"/>
   </w:num>
   <w:num w:numId="3">
     <w:abstractNumId w:val="1"/>
+  </w:num>
+  <w:num w:numId="4">
+    <w:abstractNumId w:val="5"/>
+  </w:num>
+  <w:num w:numId="5">
+    <w:abstractNumId w:val="2"/>
+  </w:num>
+  <w:num w:numId="6">
+    <w:abstractNumId w:val="6"/>
+  </w:num>
+  <w:num w:numId="7">
+    <w:abstractNumId w:val="3"/>
   </w:num>
 </w:numbering>
 </file>
@@ -1268,6 +2565,28 @@
       <w:szCs w:val="32"/>
     </w:rPr>
   </w:style>
+  <w:style w:type="paragraph" w:styleId="Heading2">
+    <w:name w:val="heading 2"/>
+    <w:basedOn w:val="Normal"/>
+    <w:next w:val="Normal"/>
+    <w:link w:val="Heading2Char"/>
+    <w:uiPriority w:val="9"/>
+    <w:unhideWhenUsed/>
+    <w:qFormat/>
+    <w:rsid w:val="00E71093"/>
+    <w:pPr>
+      <w:keepNext/>
+      <w:keepLines/>
+      <w:spacing w:before="40" w:after="0"/>
+      <w:outlineLvl w:val="1"/>
+    </w:pPr>
+    <w:rPr>
+      <w:rFonts w:asciiTheme="majorHAnsi" w:eastAsiaTheme="majorEastAsia" w:hAnsiTheme="majorHAnsi" w:cstheme="majorBidi"/>
+      <w:color w:val="365F91" w:themeColor="accent1" w:themeShade="BF"/>
+      <w:sz w:val="26"/>
+      <w:szCs w:val="26"/>
+    </w:rPr>
+  </w:style>
   <w:style w:type="character" w:default="1" w:styleId="DefaultParagraphFont">
     <w:name w:val="Default Paragraph Font"/>
     <w:uiPriority w:val="1"/>
@@ -1395,6 +2714,19 @@
       <w:color w:val="365F91" w:themeColor="accent1" w:themeShade="BF"/>
       <w:sz w:val="32"/>
       <w:szCs w:val="32"/>
+    </w:rPr>
+  </w:style>
+  <w:style w:type="character" w:customStyle="1" w:styleId="Heading2Char">
+    <w:name w:val="Heading 2 Char"/>
+    <w:basedOn w:val="DefaultParagraphFont"/>
+    <w:link w:val="Heading2"/>
+    <w:uiPriority w:val="9"/>
+    <w:rsid w:val="00E71093"/>
+    <w:rPr>
+      <w:rFonts w:asciiTheme="majorHAnsi" w:eastAsiaTheme="majorEastAsia" w:hAnsiTheme="majorHAnsi" w:cstheme="majorBidi"/>
+      <w:color w:val="365F91" w:themeColor="accent1" w:themeShade="BF"/>
+      <w:sz w:val="26"/>
+      <w:szCs w:val="26"/>
     </w:rPr>
   </w:style>
 </w:styles>

</xml_diff>